<commit_message>
Better filtering of local temps
</commit_message>
<xml_diff>
--- a/wiring setup.docx
+++ b/wiring setup.docx
@@ -140,6 +140,9 @@
       <w:r>
         <w:t>Inlet socket</w:t>
       </w:r>
+      <w:r>
+        <w:t xml:space="preserve"> (380mm wire)</w:t>
+      </w:r>
     </w:p>
     <w:p>
       <w:r>
@@ -184,8 +187,6 @@
       <w:r>
         <w:t xml:space="preserve"> the casing so it is no longer loose. Be sure to not </w:t>
       </w:r>
-      <w:bookmarkStart w:id="0" w:name="_GoBack"/>
-      <w:bookmarkEnd w:id="0"/>
       <w:r>
         <w:t>overload</w:t>
       </w:r>
@@ -229,6 +230,9 @@
       </w:pPr>
       <w:r>
         <w:t>Prep the outlet sockets</w:t>
+      </w:r>
+      <w:r>
+        <w:t xml:space="preserve"> (930mm 20awg)</w:t>
       </w:r>
     </w:p>
     <w:p>
@@ -316,6 +320,9 @@
       <w:r>
         <w:t>Prep the 5v PSU hot side</w:t>
       </w:r>
+      <w:r>
+        <w:t xml:space="preserve"> (450mm 20awg)</w:t>
+      </w:r>
     </w:p>
     <w:p>
       <w:r>
@@ -387,6 +394,9 @@
       <w:r>
         <w:t>Prep the 5v PSU cold side</w:t>
       </w:r>
+      <w:r>
+        <w:t xml:space="preserve"> (300mm 24awg)</w:t>
+      </w:r>
     </w:p>
     <w:p>
       <w:r>
@@ -448,6 +458,9 @@
         <w:lastRenderedPageBreak/>
         <w:t>Prep OLED screen</w:t>
       </w:r>
+      <w:r>
+        <w:t xml:space="preserve"> (600mm 24awg)</w:t>
+      </w:r>
     </w:p>
     <w:p>
       <w:r>
@@ -521,6 +534,9 @@
       <w:r>
         <w:t xml:space="preserve"> socket</w:t>
       </w:r>
+      <w:r>
+        <w:t xml:space="preserve"> (300mm 24awg)</w:t>
+      </w:r>
     </w:p>
     <w:p>
       <w:r>
@@ -565,6 +581,9 @@
       <w:r>
         <w:t>Temperature sensor jack</w:t>
       </w:r>
+      <w:r>
+        <w:t xml:space="preserve"> (300mm 24awg)</w:t>
+      </w:r>
     </w:p>
     <w:p>
       <w:r>
@@ -609,6 +628,99 @@
         <w:t>Assemble the sheath</w:t>
       </w:r>
     </w:p>
+    <w:p/>
+    <w:p>
+      <w:pPr>
+        <w:pStyle w:val="Heading2"/>
+      </w:pPr>
+      <w:proofErr w:type="spellStart"/>
+      <w:r>
+        <w:t>Bootdown</w:t>
+      </w:r>
+      <w:proofErr w:type="spellEnd"/>
+      <w:r>
+        <w:t xml:space="preserve"> button (300mm 24awg)</w:t>
+      </w:r>
+    </w:p>
+    <w:p>
+      <w:r>
+        <w:t>Cut 2x 150mm or white 24awg</w:t>
+      </w:r>
+    </w:p>
+    <w:p>
+      <w:r>
+        <w:t>Tin one end, ferule the other</w:t>
+      </w:r>
+    </w:p>
+    <w:p>
+      <w:r>
+        <w:t>Tin switch leads</w:t>
+      </w:r>
+    </w:p>
+    <w:p>
+      <w:r>
+        <w:t>S</w:t>
+      </w:r>
+      <w:r>
+        <w:t>older</w:t>
+      </w:r>
+    </w:p>
+    <w:p/>
+    <w:p>
+      <w:pPr>
+        <w:pStyle w:val="Heading2"/>
+      </w:pPr>
+      <w:r>
+        <w:t>Mounting</w:t>
+      </w:r>
+    </w:p>
+    <w:p>
+      <w:proofErr w:type="spellStart"/>
+      <w:r>
+        <w:t>Raspbery</w:t>
+      </w:r>
+      <w:proofErr w:type="spellEnd"/>
+      <w:r>
+        <w:t xml:space="preserve"> pi: </w:t>
+      </w:r>
+      <w:r>
+        <w:t>M2.6x6 pan head</w:t>
+      </w:r>
+    </w:p>
+    <w:p>
+      <w:r>
+        <w:t xml:space="preserve">Circuit board: M2.6x6 </w:t>
+      </w:r>
+      <w:r>
+        <w:t>pan head</w:t>
+      </w:r>
+    </w:p>
+    <w:p>
+      <w:r>
+        <w:t>OLED: M2x6 (M1.8 if possible) pan head</w:t>
+      </w:r>
+    </w:p>
+    <w:p>
+      <w:r>
+        <w:t>SSR: M3x10 pan head</w:t>
+      </w:r>
+    </w:p>
+    <w:p>
+      <w:r>
+        <w:t>5v Power supply:M3x10 pan head</w:t>
+      </w:r>
+    </w:p>
+    <w:p>
+      <w:r>
+        <w:t>240 C14 socket: M3x12</w:t>
+      </w:r>
+      <w:bookmarkStart w:id="0" w:name="_GoBack"/>
+      <w:bookmarkEnd w:id="0"/>
+      <w:r>
+        <w:t xml:space="preserve"> countersunk</w:t>
+      </w:r>
+    </w:p>
+    <w:p/>
     <w:p/>
     <w:sectPr>
       <w:pgSz w:w="11900" w:h="16840"/>

</xml_diff>